<commit_message>
added screenshot for final commit
</commit_message>
<xml_diff>
--- a/Git Remoting.docx
+++ b/Git Remoting.docx
@@ -25,15 +25,7 @@
         <w:pStyle w:val="NoSpacing"/>
       </w:pPr>
       <w:r>
-        <w:t>Cloning into '</w:t>
-      </w:r>
-      <w:proofErr w:type="spellStart"/>
-      <w:r>
-        <w:t>github</w:t>
-      </w:r>
-      <w:proofErr w:type="spellEnd"/>
-      <w:r>
-        <w:t>-assignment'...</w:t>
+        <w:t>Cloning into 'github-assignment'...</w:t>
       </w:r>
     </w:p>
     <w:p>
@@ -78,15 +70,7 @@
         <w:pStyle w:val="NoSpacing"/>
       </w:pPr>
       <w:r>
-        <w:t xml:space="preserve">C:\Project\iTransform\GIT\upload&gt;cd </w:t>
-      </w:r>
-      <w:proofErr w:type="spellStart"/>
-      <w:r>
-        <w:t>github</w:t>
-      </w:r>
-      <w:proofErr w:type="spellEnd"/>
-      <w:r>
-        <w:t>-assignment</w:t>
+        <w:t>C:\Project\iTransform\GIT\upload&gt;cd github-assignment</w:t>
       </w:r>
     </w:p>
     <w:p>
@@ -228,15 +212,7 @@
         <w:pStyle w:val="NoSpacing"/>
       </w:pPr>
       <w:r>
-        <w:t xml:space="preserve">  (use "git restore --staged &lt;file&gt;..." to </w:t>
-      </w:r>
-      <w:proofErr w:type="spellStart"/>
-      <w:r>
-        <w:t>unstage</w:t>
-      </w:r>
-      <w:proofErr w:type="spellEnd"/>
-      <w:r>
-        <w:t>)</w:t>
+        <w:t xml:space="preserve">  (use "git restore --staged &lt;file&gt;..." to unstage)</w:t>
       </w:r>
     </w:p>
     <w:p>
@@ -372,15 +348,7 @@
         <w:pStyle w:val="NoSpacing"/>
       </w:pPr>
       <w:r>
-        <w:t xml:space="preserve">Writing objects: 100% (4/4), 24.91 KiB | 6.23 </w:t>
-      </w:r>
-      <w:proofErr w:type="spellStart"/>
-      <w:r>
-        <w:t>MiB</w:t>
-      </w:r>
-      <w:proofErr w:type="spellEnd"/>
-      <w:r>
-        <w:t>/s, done.</w:t>
+        <w:t>Writing objects: 100% (4/4), 24.91 KiB | 6.23 MiB/s, done.</w:t>
       </w:r>
     </w:p>
     <w:p>
@@ -405,9 +373,72 @@
       </w:pPr>
       <w:r>
         <w:t xml:space="preserve">   b707d53..be66904  master -&gt; master</w:t>
+      </w:r>
+    </w:p>
+    <w:p>
+      <w:pPr>
+        <w:pStyle w:val="NoSpacing"/>
+      </w:pPr>
+    </w:p>
+    <w:p>
+      <w:pPr>
+        <w:pStyle w:val="NoSpacing"/>
+      </w:pPr>
+      <w:r>
+        <w:t>https://github.com/abhik-sen-cap/github-assignment</w:t>
       </w:r>
       <w:bookmarkStart w:id="0" w:name="_GoBack"/>
       <w:bookmarkEnd w:id="0"/>
+    </w:p>
+    <w:p>
+      <w:pPr>
+        <w:pStyle w:val="NoSpacing"/>
+      </w:pPr>
+    </w:p>
+    <w:p>
+      <w:pPr>
+        <w:pStyle w:val="NoSpacing"/>
+      </w:pPr>
+      <w:r>
+        <w:rPr>
+          <w:noProof/>
+        </w:rPr>
+        <w:drawing>
+          <wp:inline distT="0" distB="0" distL="0" distR="0" wp14:anchorId="5635717C" wp14:editId="75BC574F">
+            <wp:extent cx="5943600" cy="3176270"/>
+            <wp:effectExtent l="0" t="0" r="0" b="5080"/>
+            <wp:docPr id="1" name="Picture 1"/>
+            <wp:cNvGraphicFramePr>
+              <a:graphicFrameLocks xmlns:a="http://schemas.openxmlformats.org/drawingml/2006/main" noChangeAspect="1"/>
+            </wp:cNvGraphicFramePr>
+            <a:graphic xmlns:a="http://schemas.openxmlformats.org/drawingml/2006/main">
+              <a:graphicData uri="http://schemas.openxmlformats.org/drawingml/2006/picture">
+                <pic:pic xmlns:pic="http://schemas.openxmlformats.org/drawingml/2006/picture">
+                  <pic:nvPicPr>
+                    <pic:cNvPr id="1" name=""/>
+                    <pic:cNvPicPr/>
+                  </pic:nvPicPr>
+                  <pic:blipFill>
+                    <a:blip r:embed="rId4"/>
+                    <a:stretch>
+                      <a:fillRect/>
+                    </a:stretch>
+                  </pic:blipFill>
+                  <pic:spPr>
+                    <a:xfrm>
+                      <a:off x="0" y="0"/>
+                      <a:ext cx="5943600" cy="3176270"/>
+                    </a:xfrm>
+                    <a:prstGeom prst="rect">
+                      <a:avLst/>
+                    </a:prstGeom>
+                  </pic:spPr>
+                </pic:pic>
+              </a:graphicData>
+            </a:graphic>
+          </wp:inline>
+        </w:drawing>
+      </w:r>
     </w:p>
     <w:sectPr>
       <w:pgSz w:w="12240" w:h="15840"/>

</xml_diff>